<commit_message>
Added documentation on creating Docker Compose file with Prometheus, Grafana, Node Exporter and cAdvisor
</commit_message>
<xml_diff>
--- a/Documentations/DockerCompose_PrometheusGrafanaNode.docx
+++ b/Documentations/DockerCompose_PrometheusGrafanaNode.docx
@@ -100,7 +100,6 @@
           <w:lang w:val="en-US"/>
         </w:rPr>
       </w:pPr>
-      <w:proofErr w:type="spellStart"/>
       <w:r>
         <w:rPr>
           <w:rFonts w:ascii="Consolas" w:hAnsi="Consolas"/>
@@ -108,19 +107,39 @@
           <w:szCs w:val="24"/>
           <w:lang w:val="en-US"/>
         </w:rPr>
-        <w:t>sudo</w:t>
-      </w:r>
-      <w:proofErr w:type="spellEnd"/>
-      <w:r>
+        <w:t>sudo curl -L "https://github.com/docker/compose/releases/download/1.29.2/docker-compose-$(uname -s)-$(uname -m)" -o /usr/local/bin/docker-compose</w:t>
+      </w:r>
+    </w:p>
+    <w:p>
+      <w:pPr>
+        <w:spacing w:line="360" w:lineRule="auto"/>
+        <w:rPr>
+          <w:rFonts w:ascii="Gadugi" w:hAnsi="Gadugi"/>
+          <w:sz w:val="24"/>
+          <w:szCs w:val="24"/>
+          <w:lang w:val="en-US"/>
+        </w:rPr>
+      </w:pPr>
+      <w:r>
+        <w:rPr>
+          <w:rFonts w:ascii="Gadugi" w:hAnsi="Gadugi"/>
+          <w:sz w:val="24"/>
+          <w:szCs w:val="24"/>
+          <w:lang w:val="en-US"/>
+        </w:rPr>
+        <w:t>Apply executable permissions to the binary</w:t>
+      </w:r>
+    </w:p>
+    <w:p>
+      <w:pPr>
+        <w:spacing w:line="360" w:lineRule="auto"/>
         <w:rPr>
           <w:rFonts w:ascii="Consolas" w:hAnsi="Consolas"/>
           <w:sz w:val="24"/>
           <w:szCs w:val="24"/>
           <w:lang w:val="en-US"/>
         </w:rPr>
-        <w:t xml:space="preserve"> curl -L "https://github.com/docker/compose/releases/download/1.29.2/docker-compose-$(uname -s)-$(</w:t>
-      </w:r>
-      <w:proofErr w:type="spellStart"/>
+      </w:pPr>
       <w:r>
         <w:rPr>
           <w:rFonts w:ascii="Consolas" w:hAnsi="Consolas"/>
@@ -128,128 +147,7 @@
           <w:szCs w:val="24"/>
           <w:lang w:val="en-US"/>
         </w:rPr>
-        <w:t>uname</w:t>
-      </w:r>
-      <w:proofErr w:type="spellEnd"/>
-      <w:r>
-        <w:rPr>
-          <w:rFonts w:ascii="Consolas" w:hAnsi="Consolas"/>
-          <w:sz w:val="24"/>
-          <w:szCs w:val="24"/>
-          <w:lang w:val="en-US"/>
-        </w:rPr>
-        <w:t xml:space="preserve"> -m)" -o /</w:t>
-      </w:r>
-      <w:proofErr w:type="spellStart"/>
-      <w:r>
-        <w:rPr>
-          <w:rFonts w:ascii="Consolas" w:hAnsi="Consolas"/>
-          <w:sz w:val="24"/>
-          <w:szCs w:val="24"/>
-          <w:lang w:val="en-US"/>
-        </w:rPr>
-        <w:t>usr</w:t>
-      </w:r>
-      <w:proofErr w:type="spellEnd"/>
-      <w:r>
-        <w:rPr>
-          <w:rFonts w:ascii="Consolas" w:hAnsi="Consolas"/>
-          <w:sz w:val="24"/>
-          <w:szCs w:val="24"/>
-          <w:lang w:val="en-US"/>
-        </w:rPr>
-        <w:t>/local/bin/docker-compose</w:t>
-      </w:r>
-    </w:p>
-    <w:p>
-      <w:pPr>
-        <w:spacing w:line="360" w:lineRule="auto"/>
-        <w:rPr>
-          <w:rFonts w:ascii="Gadugi" w:hAnsi="Gadugi"/>
-          <w:sz w:val="24"/>
-          <w:szCs w:val="24"/>
-          <w:lang w:val="en-US"/>
-        </w:rPr>
-      </w:pPr>
-      <w:r>
-        <w:rPr>
-          <w:rFonts w:ascii="Gadugi" w:hAnsi="Gadugi"/>
-          <w:sz w:val="24"/>
-          <w:szCs w:val="24"/>
-          <w:lang w:val="en-US"/>
-        </w:rPr>
-        <w:t>Apply executable permissions to the binary</w:t>
-      </w:r>
-    </w:p>
-    <w:p>
-      <w:pPr>
-        <w:spacing w:line="360" w:lineRule="auto"/>
-        <w:rPr>
-          <w:rFonts w:ascii="Consolas" w:hAnsi="Consolas"/>
-          <w:sz w:val="24"/>
-          <w:szCs w:val="24"/>
-          <w:lang w:val="en-US"/>
-        </w:rPr>
-      </w:pPr>
-      <w:proofErr w:type="spellStart"/>
-      <w:r>
-        <w:rPr>
-          <w:rFonts w:ascii="Consolas" w:hAnsi="Consolas"/>
-          <w:sz w:val="24"/>
-          <w:szCs w:val="24"/>
-          <w:lang w:val="en-US"/>
-        </w:rPr>
-        <w:t>sudo</w:t>
-      </w:r>
-      <w:proofErr w:type="spellEnd"/>
-      <w:r>
-        <w:rPr>
-          <w:rFonts w:ascii="Consolas" w:hAnsi="Consolas"/>
-          <w:sz w:val="24"/>
-          <w:szCs w:val="24"/>
-          <w:lang w:val="en-US"/>
-        </w:rPr>
-        <w:t xml:space="preserve"> </w:t>
-      </w:r>
-      <w:proofErr w:type="spellStart"/>
-      <w:r>
-        <w:rPr>
-          <w:rFonts w:ascii="Consolas" w:hAnsi="Consolas"/>
-          <w:sz w:val="24"/>
-          <w:szCs w:val="24"/>
-          <w:lang w:val="en-US"/>
-        </w:rPr>
-        <w:t>chmod</w:t>
-      </w:r>
-      <w:proofErr w:type="spellEnd"/>
-      <w:r>
-        <w:rPr>
-          <w:rFonts w:ascii="Consolas" w:hAnsi="Consolas"/>
-          <w:sz w:val="24"/>
-          <w:szCs w:val="24"/>
-          <w:lang w:val="en-US"/>
-        </w:rPr>
-        <w:t xml:space="preserve"> +x /</w:t>
-      </w:r>
-      <w:proofErr w:type="spellStart"/>
-      <w:r>
-        <w:rPr>
-          <w:rFonts w:ascii="Consolas" w:hAnsi="Consolas"/>
-          <w:sz w:val="24"/>
-          <w:szCs w:val="24"/>
-          <w:lang w:val="en-US"/>
-        </w:rPr>
-        <w:t>usr</w:t>
-      </w:r>
-      <w:proofErr w:type="spellEnd"/>
-      <w:r>
-        <w:rPr>
-          <w:rFonts w:ascii="Consolas" w:hAnsi="Consolas"/>
-          <w:sz w:val="24"/>
-          <w:szCs w:val="24"/>
-          <w:lang w:val="en-US"/>
-        </w:rPr>
-        <w:t>/local/bin/docker-compose</w:t>
+        <w:t>sudo chmod +x /usr/local/bin/docker-compose</w:t>
       </w:r>
     </w:p>
     <w:p>
@@ -424,7 +322,6 @@
           <w:lang w:val="en-US"/>
         </w:rPr>
       </w:pPr>
-      <w:proofErr w:type="spellStart"/>
       <w:r>
         <w:rPr>
           <w:rFonts w:ascii="Consolas" w:hAnsi="Consolas"/>
@@ -432,126 +329,85 @@
           <w:szCs w:val="24"/>
           <w:lang w:val="en-US"/>
         </w:rPr>
-        <w:t>mkdir</w:t>
-      </w:r>
-      <w:proofErr w:type="spellEnd"/>
-      <w:r>
+        <w:t>mkdir &lt;directory-name&gt;</w:t>
+      </w:r>
+    </w:p>
+    <w:p>
+      <w:pPr>
+        <w:spacing w:line="360" w:lineRule="auto"/>
+        <w:rPr>
+          <w:rFonts w:ascii="Gadugi" w:hAnsi="Gadugi"/>
+          <w:sz w:val="24"/>
+          <w:szCs w:val="24"/>
+          <w:lang w:val="en-US"/>
+        </w:rPr>
+      </w:pPr>
+      <w:r>
+        <w:rPr>
+          <w:rFonts w:ascii="Gadugi" w:hAnsi="Gadugi"/>
+          <w:sz w:val="24"/>
+          <w:szCs w:val="24"/>
+          <w:lang w:val="en-US"/>
+        </w:rPr>
+        <w:t xml:space="preserve">Create </w:t>
+      </w:r>
+      <w:r>
+        <w:rPr>
+          <w:rFonts w:ascii="Gadugi" w:hAnsi="Gadugi"/>
+          <w:sz w:val="24"/>
+          <w:szCs w:val="24"/>
+          <w:lang w:val="en-US"/>
+        </w:rPr>
+        <w:t>the Docker Compose file</w:t>
+      </w:r>
+      <w:r>
+        <w:rPr>
+          <w:rFonts w:ascii="Gadugi" w:hAnsi="Gadugi"/>
+          <w:sz w:val="24"/>
+          <w:szCs w:val="24"/>
+          <w:lang w:val="en-US"/>
+        </w:rPr>
+        <w:t xml:space="preserve"> inside the directory</w:t>
+      </w:r>
+    </w:p>
+    <w:p>
+      <w:pPr>
+        <w:spacing w:line="360" w:lineRule="auto"/>
         <w:rPr>
           <w:rFonts w:ascii="Consolas" w:hAnsi="Consolas"/>
           <w:sz w:val="24"/>
           <w:szCs w:val="24"/>
           <w:lang w:val="en-US"/>
         </w:rPr>
-        <w:t xml:space="preserve"> &lt;directory-name&gt;</w:t>
-      </w:r>
-    </w:p>
-    <w:p>
-      <w:pPr>
-        <w:spacing w:line="360" w:lineRule="auto"/>
-        <w:rPr>
-          <w:rFonts w:ascii="Gadugi" w:hAnsi="Gadugi"/>
-          <w:sz w:val="24"/>
-          <w:szCs w:val="24"/>
-          <w:lang w:val="en-US"/>
-        </w:rPr>
-      </w:pPr>
-      <w:r>
-        <w:rPr>
-          <w:rFonts w:ascii="Gadugi" w:hAnsi="Gadugi"/>
-          <w:sz w:val="24"/>
-          <w:szCs w:val="24"/>
-          <w:lang w:val="en-US"/>
-        </w:rPr>
-        <w:t xml:space="preserve">Create </w:t>
-      </w:r>
-      <w:r>
-        <w:rPr>
-          <w:rFonts w:ascii="Gadugi" w:hAnsi="Gadugi"/>
-          <w:sz w:val="24"/>
-          <w:szCs w:val="24"/>
-          <w:lang w:val="en-US"/>
-        </w:rPr>
-        <w:t>the Docker Compose file</w:t>
-      </w:r>
-      <w:r>
-        <w:rPr>
-          <w:rFonts w:ascii="Gadugi" w:hAnsi="Gadugi"/>
-          <w:sz w:val="24"/>
-          <w:szCs w:val="24"/>
-          <w:lang w:val="en-US"/>
-        </w:rPr>
-        <w:t xml:space="preserve"> inside the directory</w:t>
-      </w:r>
-    </w:p>
-    <w:p>
-      <w:pPr>
-        <w:spacing w:line="360" w:lineRule="auto"/>
+      </w:pPr>
+      <w:r>
         <w:rPr>
           <w:rFonts w:ascii="Consolas" w:hAnsi="Consolas"/>
           <w:sz w:val="24"/>
           <w:szCs w:val="24"/>
           <w:lang w:val="en-US"/>
         </w:rPr>
-      </w:pPr>
-      <w:r>
-        <w:rPr>
-          <w:rFonts w:ascii="Consolas" w:hAnsi="Consolas"/>
-          <w:sz w:val="24"/>
-          <w:szCs w:val="24"/>
-          <w:lang w:val="en-US"/>
-        </w:rPr>
-        <w:t>touch docker-</w:t>
-      </w:r>
-      <w:proofErr w:type="spellStart"/>
-      <w:r>
-        <w:rPr>
-          <w:rFonts w:ascii="Consolas" w:hAnsi="Consolas"/>
-          <w:sz w:val="24"/>
-          <w:szCs w:val="24"/>
-          <w:lang w:val="en-US"/>
-        </w:rPr>
-        <w:t>compose.yml</w:t>
-      </w:r>
-      <w:proofErr w:type="spellEnd"/>
-    </w:p>
-    <w:p>
-      <w:pPr>
-        <w:spacing w:line="360" w:lineRule="auto"/>
-        <w:rPr>
-          <w:rFonts w:ascii="Gadugi" w:hAnsi="Gadugi"/>
-          <w:sz w:val="24"/>
-          <w:szCs w:val="24"/>
-          <w:lang w:val="en-US"/>
-        </w:rPr>
-      </w:pPr>
-      <w:r>
-        <w:rPr>
-          <w:rFonts w:ascii="Gadugi" w:hAnsi="Gadugi"/>
-          <w:sz w:val="24"/>
-          <w:szCs w:val="24"/>
-          <w:lang w:val="en-US"/>
-        </w:rPr>
-        <w:t xml:space="preserve">Configure the Docker Compose so it integrates Prometheus, Grafana, Node-exporter (and optional, </w:t>
-      </w:r>
-      <w:proofErr w:type="spellStart"/>
-      <w:r>
-        <w:rPr>
-          <w:rFonts w:ascii="Gadugi" w:hAnsi="Gadugi"/>
-          <w:sz w:val="24"/>
-          <w:szCs w:val="24"/>
-          <w:lang w:val="en-US"/>
-        </w:rPr>
-        <w:t>cAdvisor</w:t>
-      </w:r>
-      <w:proofErr w:type="spellEnd"/>
-      <w:r>
-        <w:rPr>
-          <w:rFonts w:ascii="Gadugi" w:hAnsi="Gadugi"/>
-          <w:sz w:val="24"/>
-          <w:szCs w:val="24"/>
-          <w:lang w:val="en-US"/>
-        </w:rPr>
-        <w:t>)</w:t>
+        <w:t>touch docker-compose.yml</w:t>
+      </w:r>
+    </w:p>
+    <w:p>
+      <w:pPr>
+        <w:spacing w:line="360" w:lineRule="auto"/>
+        <w:rPr>
+          <w:rFonts w:ascii="Gadugi" w:hAnsi="Gadugi"/>
+          <w:sz w:val="24"/>
+          <w:szCs w:val="24"/>
+          <w:lang w:val="en-US"/>
+        </w:rPr>
+      </w:pPr>
+      <w:r>
+        <w:rPr>
+          <w:rFonts w:ascii="Gadugi" w:hAnsi="Gadugi"/>
+          <w:sz w:val="24"/>
+          <w:szCs w:val="24"/>
+          <w:lang w:val="en-US"/>
+        </w:rPr>
+        <w:t>Configure the Docker Compose so it integrates Prometheus, Grafana, Node-exporter (and optional, cAdvisor)</w:t>
       </w:r>
     </w:p>
     <w:p>
@@ -656,7 +512,6 @@
           <w:lang w:val="en-US"/>
         </w:rPr>
       </w:pPr>
-      <w:proofErr w:type="spellStart"/>
       <w:r>
         <w:rPr>
           <w:rFonts w:ascii="Consolas" w:hAnsi="Consolas"/>
@@ -664,17 +519,7 @@
           <w:szCs w:val="24"/>
           <w:lang w:val="en-US"/>
         </w:rPr>
-        <w:t>sudo</w:t>
-      </w:r>
-      <w:proofErr w:type="spellEnd"/>
-      <w:r>
-        <w:rPr>
-          <w:rFonts w:ascii="Consolas" w:hAnsi="Consolas"/>
-          <w:sz w:val="24"/>
-          <w:szCs w:val="24"/>
-          <w:lang w:val="en-US"/>
-        </w:rPr>
-        <w:t xml:space="preserve"> </w:t>
+        <w:t xml:space="preserve">sudo </w:t>
       </w:r>
       <w:r>
         <w:rPr>
@@ -817,6 +662,793 @@
                     <a:xfrm>
                       <a:off x="0" y="0"/>
                       <a:ext cx="5612130" cy="1981835"/>
+                    </a:xfrm>
+                    <a:prstGeom prst="rect">
+                      <a:avLst/>
+                    </a:prstGeom>
+                  </pic:spPr>
+                </pic:pic>
+              </a:graphicData>
+            </a:graphic>
+          </wp:inline>
+        </w:drawing>
+      </w:r>
+    </w:p>
+    <w:p>
+      <w:pPr>
+        <w:spacing w:line="360" w:lineRule="auto"/>
+        <w:rPr>
+          <w:rFonts w:ascii="Gadugi" w:hAnsi="Gadugi"/>
+          <w:b/>
+          <w:bCs/>
+          <w:sz w:val="28"/>
+          <w:szCs w:val="28"/>
+          <w:lang w:val="en-US"/>
+        </w:rPr>
+      </w:pPr>
+      <w:r>
+        <w:rPr>
+          <w:rFonts w:ascii="Gadugi" w:hAnsi="Gadugi"/>
+          <w:b/>
+          <w:bCs/>
+          <w:sz w:val="28"/>
+          <w:szCs w:val="28"/>
+          <w:lang w:val="en-US"/>
+        </w:rPr>
+        <w:t>Setting up Grafana dashboards</w:t>
+      </w:r>
+    </w:p>
+    <w:p>
+      <w:pPr>
+        <w:spacing w:line="360" w:lineRule="auto"/>
+        <w:rPr>
+          <w:rFonts w:ascii="Gadugi" w:hAnsi="Gadugi"/>
+          <w:sz w:val="24"/>
+          <w:szCs w:val="24"/>
+          <w:lang w:val="en-US"/>
+        </w:rPr>
+      </w:pPr>
+      <w:r>
+        <w:rPr>
+          <w:rFonts w:ascii="Gadugi" w:hAnsi="Gadugi"/>
+          <w:sz w:val="24"/>
+          <w:szCs w:val="24"/>
+          <w:lang w:val="en-US"/>
+        </w:rPr>
+        <w:t>Enter</w:t>
+      </w:r>
+      <w:r>
+        <w:rPr>
+          <w:rFonts w:ascii="Gadugi" w:hAnsi="Gadugi"/>
+          <w:sz w:val="24"/>
+          <w:szCs w:val="24"/>
+          <w:lang w:val="en-US"/>
+        </w:rPr>
+        <w:t xml:space="preserve"> </w:t>
+      </w:r>
+      <w:hyperlink r:id="rId9" w:history="1">
+        <w:r>
+          <w:rPr>
+            <w:rStyle w:val="Hipervnculo"/>
+            <w:rFonts w:ascii="Gadugi" w:hAnsi="Gadugi"/>
+            <w:sz w:val="24"/>
+            <w:szCs w:val="24"/>
+            <w:lang w:val="en-US"/>
+          </w:rPr>
+          <w:t>http://localhost:3000</w:t>
+        </w:r>
+      </w:hyperlink>
+      <w:r>
+        <w:rPr>
+          <w:rFonts w:ascii="Gadugi" w:hAnsi="Gadugi"/>
+          <w:sz w:val="24"/>
+          <w:szCs w:val="24"/>
+          <w:lang w:val="en-US"/>
+        </w:rPr>
+        <w:t xml:space="preserve"> and login as admin/admin in Grafana</w:t>
+      </w:r>
+    </w:p>
+    <w:p>
+      <w:pPr>
+        <w:spacing w:line="360" w:lineRule="auto"/>
+        <w:rPr>
+          <w:rFonts w:ascii="Gadugi" w:hAnsi="Gadugi"/>
+          <w:sz w:val="24"/>
+          <w:szCs w:val="24"/>
+          <w:lang w:val="en-US"/>
+        </w:rPr>
+      </w:pPr>
+      <w:r>
+        <w:rPr>
+          <w:noProof/>
+        </w:rPr>
+        <w:lastRenderedPageBreak/>
+        <w:drawing>
+          <wp:inline distT="0" distB="0" distL="0" distR="0" wp14:anchorId="5680CE82" wp14:editId="6A92F4FF">
+            <wp:extent cx="5612130" cy="2851150"/>
+            <wp:effectExtent l="0" t="0" r="7620" b="6350"/>
+            <wp:docPr id="5" name="Imagen 5" descr="Captura de pantalla de un celular&#10;&#10;Descripción generada automáticamente"/>
+            <wp:cNvGraphicFramePr>
+              <a:graphicFrameLocks xmlns:a="http://schemas.openxmlformats.org/drawingml/2006/main" noChangeAspect="1"/>
+            </wp:cNvGraphicFramePr>
+            <a:graphic xmlns:a="http://schemas.openxmlformats.org/drawingml/2006/main">
+              <a:graphicData uri="http://schemas.openxmlformats.org/drawingml/2006/picture">
+                <pic:pic xmlns:pic="http://schemas.openxmlformats.org/drawingml/2006/picture">
+                  <pic:nvPicPr>
+                    <pic:cNvPr id="5" name="Imagen 5" descr="Captura de pantalla de un celular&#10;&#10;Descripción generada automáticamente"/>
+                    <pic:cNvPicPr/>
+                  </pic:nvPicPr>
+                  <pic:blipFill>
+                    <a:blip r:embed="rId10"/>
+                    <a:stretch>
+                      <a:fillRect/>
+                    </a:stretch>
+                  </pic:blipFill>
+                  <pic:spPr>
+                    <a:xfrm>
+                      <a:off x="0" y="0"/>
+                      <a:ext cx="5612130" cy="2851150"/>
+                    </a:xfrm>
+                    <a:prstGeom prst="rect">
+                      <a:avLst/>
+                    </a:prstGeom>
+                  </pic:spPr>
+                </pic:pic>
+              </a:graphicData>
+            </a:graphic>
+          </wp:inline>
+        </w:drawing>
+      </w:r>
+    </w:p>
+    <w:p>
+      <w:pPr>
+        <w:spacing w:line="360" w:lineRule="auto"/>
+        <w:rPr>
+          <w:rFonts w:ascii="Gadugi" w:hAnsi="Gadugi"/>
+          <w:sz w:val="24"/>
+          <w:szCs w:val="24"/>
+          <w:lang w:val="en-US"/>
+        </w:rPr>
+      </w:pPr>
+      <w:r>
+        <w:rPr>
+          <w:rFonts w:ascii="Gadugi" w:hAnsi="Gadugi"/>
+          <w:sz w:val="24"/>
+          <w:szCs w:val="24"/>
+          <w:lang w:val="en-US"/>
+        </w:rPr>
+        <w:t>Click on “Add your first data source” and select “Prometheus” in the new page.</w:t>
+      </w:r>
+    </w:p>
+    <w:p>
+      <w:pPr>
+        <w:spacing w:line="360" w:lineRule="auto"/>
+        <w:rPr>
+          <w:rFonts w:ascii="Gadugi" w:hAnsi="Gadugi"/>
+          <w:sz w:val="24"/>
+          <w:szCs w:val="24"/>
+          <w:lang w:val="en-US"/>
+        </w:rPr>
+      </w:pPr>
+      <w:r>
+        <w:rPr>
+          <w:noProof/>
+        </w:rPr>
+        <w:drawing>
+          <wp:inline distT="0" distB="0" distL="0" distR="0" wp14:anchorId="69301F4C" wp14:editId="216C2F53">
+            <wp:extent cx="5612130" cy="2581275"/>
+            <wp:effectExtent l="0" t="0" r="7620" b="9525"/>
+            <wp:docPr id="10" name="Imagen 10" descr="Captura de pantalla de un celular&#10;&#10;Descripción generada automáticamente"/>
+            <wp:cNvGraphicFramePr>
+              <a:graphicFrameLocks xmlns:a="http://schemas.openxmlformats.org/drawingml/2006/main" noChangeAspect="1"/>
+            </wp:cNvGraphicFramePr>
+            <a:graphic xmlns:a="http://schemas.openxmlformats.org/drawingml/2006/main">
+              <a:graphicData uri="http://schemas.openxmlformats.org/drawingml/2006/picture">
+                <pic:pic xmlns:pic="http://schemas.openxmlformats.org/drawingml/2006/picture">
+                  <pic:nvPicPr>
+                    <pic:cNvPr id="10" name="Imagen 10" descr="Captura de pantalla de un celular&#10;&#10;Descripción generada automáticamente"/>
+                    <pic:cNvPicPr/>
+                  </pic:nvPicPr>
+                  <pic:blipFill>
+                    <a:blip r:embed="rId11"/>
+                    <a:stretch>
+                      <a:fillRect/>
+                    </a:stretch>
+                  </pic:blipFill>
+                  <pic:spPr>
+                    <a:xfrm>
+                      <a:off x="0" y="0"/>
+                      <a:ext cx="5612130" cy="2581275"/>
+                    </a:xfrm>
+                    <a:prstGeom prst="rect">
+                      <a:avLst/>
+                    </a:prstGeom>
+                  </pic:spPr>
+                </pic:pic>
+              </a:graphicData>
+            </a:graphic>
+          </wp:inline>
+        </w:drawing>
+      </w:r>
+    </w:p>
+    <w:p>
+      <w:pPr>
+        <w:spacing w:line="360" w:lineRule="auto"/>
+        <w:rPr>
+          <w:rFonts w:ascii="Gadugi" w:hAnsi="Gadugi"/>
+          <w:sz w:val="24"/>
+          <w:szCs w:val="24"/>
+          <w:lang w:val="en-US"/>
+        </w:rPr>
+      </w:pPr>
+      <w:r>
+        <w:rPr>
+          <w:rFonts w:ascii="Gadugi" w:hAnsi="Gadugi"/>
+          <w:sz w:val="24"/>
+          <w:szCs w:val="24"/>
+          <w:lang w:val="en-US"/>
+        </w:rPr>
+        <w:t>Add the URL to Prometheus server (</w:t>
+      </w:r>
+      <w:hyperlink r:id="rId12" w:history="1">
+        <w:r>
+          <w:rPr>
+            <w:rStyle w:val="Hipervnculo"/>
+            <w:rFonts w:ascii="Gadugi" w:hAnsi="Gadugi"/>
+            <w:sz w:val="24"/>
+            <w:szCs w:val="24"/>
+            <w:lang w:val="en-US"/>
+          </w:rPr>
+          <w:t>http://localhost:9090</w:t>
+        </w:r>
+      </w:hyperlink>
+      <w:r>
+        <w:rPr>
+          <w:rFonts w:ascii="Gadugi" w:hAnsi="Gadugi"/>
+          <w:sz w:val="24"/>
+          <w:szCs w:val="24"/>
+          <w:lang w:val="en-US"/>
+        </w:rPr>
+        <w:t xml:space="preserve"> by default)</w:t>
+      </w:r>
+      <w:r>
+        <w:rPr>
+          <w:rFonts w:ascii="Gadugi" w:hAnsi="Gadugi"/>
+          <w:sz w:val="24"/>
+          <w:szCs w:val="24"/>
+          <w:lang w:val="en-US"/>
+        </w:rPr>
+        <w:t xml:space="preserve"> and click on</w:t>
+      </w:r>
+      <w:r>
+        <w:rPr>
+          <w:rFonts w:ascii="Gadugi" w:hAnsi="Gadugi"/>
+          <w:sz w:val="24"/>
+          <w:szCs w:val="24"/>
+          <w:lang w:val="en-US"/>
+        </w:rPr>
+        <w:t xml:space="preserve"> Save and Test</w:t>
+      </w:r>
+      <w:r>
+        <w:rPr>
+          <w:rFonts w:ascii="Gadugi" w:hAnsi="Gadugi"/>
+          <w:sz w:val="24"/>
+          <w:szCs w:val="24"/>
+          <w:lang w:val="en-US"/>
+        </w:rPr>
+        <w:t xml:space="preserve">. If there is an issue with the connection, replace the </w:t>
+      </w:r>
+      <w:hyperlink r:id="rId13" w:history="1">
+        <w:r>
+          <w:rPr>
+            <w:rStyle w:val="Hipervnculo"/>
+            <w:rFonts w:ascii="Gadugi" w:hAnsi="Gadugi"/>
+            <w:sz w:val="24"/>
+            <w:szCs w:val="24"/>
+            <w:lang w:val="en-US"/>
+          </w:rPr>
+          <w:t>http://localhost:9090</w:t>
+        </w:r>
+      </w:hyperlink>
+      <w:r>
+        <w:rPr>
+          <w:rFonts w:ascii="Gadugi" w:hAnsi="Gadugi"/>
+          <w:sz w:val="24"/>
+          <w:szCs w:val="24"/>
+          <w:lang w:val="en-US"/>
+        </w:rPr>
+        <w:t xml:space="preserve"> for </w:t>
+      </w:r>
+      <w:hyperlink r:id="rId14" w:history="1">
+        <w:r>
+          <w:rPr>
+            <w:rStyle w:val="Hipervnculo"/>
+            <w:rFonts w:ascii="Gadugi" w:hAnsi="Gadugi"/>
+            <w:sz w:val="24"/>
+            <w:szCs w:val="24"/>
+            <w:lang w:val="en-US"/>
+          </w:rPr>
+          <w:t>http://server_ip:9090</w:t>
+        </w:r>
+      </w:hyperlink>
+      <w:r>
+        <w:rPr>
+          <w:rFonts w:ascii="Gadugi" w:hAnsi="Gadugi"/>
+          <w:sz w:val="24"/>
+          <w:szCs w:val="24"/>
+          <w:lang w:val="en-US"/>
+        </w:rPr>
+        <w:t xml:space="preserve">. To find the server ip where Prometheus is running, you can use </w:t>
+      </w:r>
+      <w:r>
+        <w:rPr>
+          <w:rFonts w:ascii="Consolas" w:hAnsi="Consolas"/>
+          <w:sz w:val="24"/>
+          <w:szCs w:val="24"/>
+          <w:lang w:val="en-US"/>
+        </w:rPr>
+        <w:t>sudo docker network inspect &lt;network_name&gt;</w:t>
+      </w:r>
+    </w:p>
+    <w:p>
+      <w:pPr>
+        <w:spacing w:line="360" w:lineRule="auto"/>
+        <w:rPr>
+          <w:rFonts w:ascii="Gadugi" w:hAnsi="Gadugi"/>
+          <w:sz w:val="24"/>
+          <w:szCs w:val="24"/>
+          <w:lang w:val="en-US"/>
+        </w:rPr>
+      </w:pPr>
+      <w:r>
+        <w:rPr>
+          <w:noProof/>
+        </w:rPr>
+        <w:lastRenderedPageBreak/>
+        <w:drawing>
+          <wp:inline distT="0" distB="0" distL="0" distR="0" wp14:anchorId="05EE68EF" wp14:editId="470F135B">
+            <wp:extent cx="5612130" cy="5271135"/>
+            <wp:effectExtent l="0" t="0" r="7620" b="5715"/>
+            <wp:docPr id="7" name="Imagen 7" descr="Una captura de pantalla de un celular&#10;&#10;Descripción generada automáticamente con confianza media"/>
+            <wp:cNvGraphicFramePr>
+              <a:graphicFrameLocks xmlns:a="http://schemas.openxmlformats.org/drawingml/2006/main" noChangeAspect="1"/>
+            </wp:cNvGraphicFramePr>
+            <a:graphic xmlns:a="http://schemas.openxmlformats.org/drawingml/2006/main">
+              <a:graphicData uri="http://schemas.openxmlformats.org/drawingml/2006/picture">
+                <pic:pic xmlns:pic="http://schemas.openxmlformats.org/drawingml/2006/picture">
+                  <pic:nvPicPr>
+                    <pic:cNvPr id="7" name="Imagen 7" descr="Una captura de pantalla de un celular&#10;&#10;Descripción generada automáticamente con confianza media"/>
+                    <pic:cNvPicPr/>
+                  </pic:nvPicPr>
+                  <pic:blipFill>
+                    <a:blip r:embed="rId15"/>
+                    <a:stretch>
+                      <a:fillRect/>
+                    </a:stretch>
+                  </pic:blipFill>
+                  <pic:spPr>
+                    <a:xfrm>
+                      <a:off x="0" y="0"/>
+                      <a:ext cx="5612130" cy="5271135"/>
+                    </a:xfrm>
+                    <a:prstGeom prst="rect">
+                      <a:avLst/>
+                    </a:prstGeom>
+                  </pic:spPr>
+                </pic:pic>
+              </a:graphicData>
+            </a:graphic>
+          </wp:inline>
+        </w:drawing>
+      </w:r>
+    </w:p>
+    <w:p>
+      <w:pPr>
+        <w:spacing w:line="360" w:lineRule="auto"/>
+        <w:rPr>
+          <w:rFonts w:ascii="Gadugi" w:hAnsi="Gadugi"/>
+          <w:b/>
+          <w:bCs/>
+          <w:sz w:val="28"/>
+          <w:szCs w:val="28"/>
+          <w:lang w:val="en-US"/>
+        </w:rPr>
+      </w:pPr>
+      <w:r>
+        <w:rPr>
+          <w:rFonts w:ascii="Gadugi" w:hAnsi="Gadugi"/>
+          <w:b/>
+          <w:bCs/>
+          <w:sz w:val="28"/>
+          <w:szCs w:val="28"/>
+          <w:lang w:val="en-US"/>
+        </w:rPr>
+        <w:t>Add Node Exporter Full dashboard</w:t>
+      </w:r>
+    </w:p>
+    <w:p>
+      <w:pPr>
+        <w:spacing w:line="360" w:lineRule="auto"/>
+        <w:rPr>
+          <w:rFonts w:ascii="Gadugi" w:hAnsi="Gadugi"/>
+          <w:sz w:val="24"/>
+          <w:szCs w:val="24"/>
+          <w:lang w:val="en-US"/>
+        </w:rPr>
+      </w:pPr>
+      <w:r>
+        <w:rPr>
+          <w:rFonts w:ascii="Gadugi" w:hAnsi="Gadugi"/>
+          <w:sz w:val="24"/>
+          <w:szCs w:val="24"/>
+          <w:lang w:val="en-US"/>
+        </w:rPr>
+        <w:t xml:space="preserve">Access </w:t>
+      </w:r>
+      <w:hyperlink r:id="rId16" w:history="1">
+        <w:r>
+          <w:rPr>
+            <w:rStyle w:val="Hipervnculo"/>
+            <w:rFonts w:ascii="Gadugi" w:hAnsi="Gadugi"/>
+            <w:sz w:val="24"/>
+            <w:szCs w:val="24"/>
+            <w:lang w:val="en-US"/>
+          </w:rPr>
+          <w:t>https://grafana.com/grafana/dashboards/</w:t>
+        </w:r>
+      </w:hyperlink>
+      <w:r>
+        <w:rPr>
+          <w:rFonts w:ascii="Gadugi" w:hAnsi="Gadugi"/>
+          <w:sz w:val="24"/>
+          <w:szCs w:val="24"/>
+          <w:lang w:val="en-US"/>
+        </w:rPr>
+        <w:t xml:space="preserve"> and look for “Node </w:t>
+      </w:r>
+      <w:r>
+        <w:rPr>
+          <w:rFonts w:ascii="Gadugi" w:hAnsi="Gadugi"/>
+          <w:sz w:val="24"/>
+          <w:szCs w:val="24"/>
+          <w:lang w:val="en-US"/>
+        </w:rPr>
+        <w:t>E</w:t>
+      </w:r>
+      <w:r>
+        <w:rPr>
+          <w:rFonts w:ascii="Gadugi" w:hAnsi="Gadugi"/>
+          <w:sz w:val="24"/>
+          <w:szCs w:val="24"/>
+          <w:lang w:val="en-US"/>
+        </w:rPr>
+        <w:t xml:space="preserve">xporter </w:t>
+      </w:r>
+      <w:r>
+        <w:rPr>
+          <w:rFonts w:ascii="Gadugi" w:hAnsi="Gadugi"/>
+          <w:sz w:val="24"/>
+          <w:szCs w:val="24"/>
+          <w:lang w:val="en-US"/>
+        </w:rPr>
+        <w:t>F</w:t>
+      </w:r>
+      <w:r>
+        <w:rPr>
+          <w:rFonts w:ascii="Gadugi" w:hAnsi="Gadugi"/>
+          <w:sz w:val="24"/>
+          <w:szCs w:val="24"/>
+          <w:lang w:val="en-US"/>
+        </w:rPr>
+        <w:t>ull” dashboard</w:t>
+      </w:r>
+    </w:p>
+    <w:p>
+      <w:pPr>
+        <w:spacing w:line="360" w:lineRule="auto"/>
+        <w:rPr>
+          <w:rFonts w:ascii="Gadugi" w:hAnsi="Gadugi"/>
+          <w:sz w:val="24"/>
+          <w:szCs w:val="24"/>
+          <w:lang w:val="en-US"/>
+        </w:rPr>
+      </w:pPr>
+      <w:r>
+        <w:rPr>
+          <w:noProof/>
+        </w:rPr>
+        <w:lastRenderedPageBreak/>
+        <w:drawing>
+          <wp:inline distT="0" distB="0" distL="0" distR="0" wp14:anchorId="62FC6CC9" wp14:editId="2FEFAA6D">
+            <wp:extent cx="5612130" cy="2494280"/>
+            <wp:effectExtent l="0" t="0" r="7620" b="1270"/>
+            <wp:docPr id="6" name="Imagen 6" descr="Captura de pantalla de computadora&#10;&#10;Descripción generada automáticamente"/>
+            <wp:cNvGraphicFramePr>
+              <a:graphicFrameLocks xmlns:a="http://schemas.openxmlformats.org/drawingml/2006/main" noChangeAspect="1"/>
+            </wp:cNvGraphicFramePr>
+            <a:graphic xmlns:a="http://schemas.openxmlformats.org/drawingml/2006/main">
+              <a:graphicData uri="http://schemas.openxmlformats.org/drawingml/2006/picture">
+                <pic:pic xmlns:pic="http://schemas.openxmlformats.org/drawingml/2006/picture">
+                  <pic:nvPicPr>
+                    <pic:cNvPr id="6" name="Imagen 6" descr="Captura de pantalla de computadora&#10;&#10;Descripción generada automáticamente"/>
+                    <pic:cNvPicPr/>
+                  </pic:nvPicPr>
+                  <pic:blipFill>
+                    <a:blip r:embed="rId17"/>
+                    <a:stretch>
+                      <a:fillRect/>
+                    </a:stretch>
+                  </pic:blipFill>
+                  <pic:spPr>
+                    <a:xfrm>
+                      <a:off x="0" y="0"/>
+                      <a:ext cx="5612130" cy="2494280"/>
+                    </a:xfrm>
+                    <a:prstGeom prst="rect">
+                      <a:avLst/>
+                    </a:prstGeom>
+                  </pic:spPr>
+                </pic:pic>
+              </a:graphicData>
+            </a:graphic>
+          </wp:inline>
+        </w:drawing>
+      </w:r>
+    </w:p>
+    <w:p>
+      <w:pPr>
+        <w:spacing w:line="360" w:lineRule="auto"/>
+        <w:rPr>
+          <w:rFonts w:ascii="Gadugi" w:hAnsi="Gadugi"/>
+          <w:sz w:val="24"/>
+          <w:szCs w:val="24"/>
+          <w:lang w:val="en-US"/>
+        </w:rPr>
+      </w:pPr>
+      <w:r>
+        <w:rPr>
+          <w:noProof/>
+        </w:rPr>
+        <w:drawing>
+          <wp:inline distT="0" distB="0" distL="0" distR="0" wp14:anchorId="4CF49737" wp14:editId="2EA36D5F">
+            <wp:extent cx="5612130" cy="2596515"/>
+            <wp:effectExtent l="0" t="0" r="7620" b="0"/>
+            <wp:docPr id="8" name="Imagen 8" descr="Interfaz de usuario gráfica, Texto, Aplicación, Correo electrónico&#10;&#10;Descripción generada automáticamente"/>
+            <wp:cNvGraphicFramePr>
+              <a:graphicFrameLocks xmlns:a="http://schemas.openxmlformats.org/drawingml/2006/main" noChangeAspect="1"/>
+            </wp:cNvGraphicFramePr>
+            <a:graphic xmlns:a="http://schemas.openxmlformats.org/drawingml/2006/main">
+              <a:graphicData uri="http://schemas.openxmlformats.org/drawingml/2006/picture">
+                <pic:pic xmlns:pic="http://schemas.openxmlformats.org/drawingml/2006/picture">
+                  <pic:nvPicPr>
+                    <pic:cNvPr id="8" name="Imagen 8" descr="Interfaz de usuario gráfica, Texto, Aplicación, Correo electrónico&#10;&#10;Descripción generada automáticamente"/>
+                    <pic:cNvPicPr/>
+                  </pic:nvPicPr>
+                  <pic:blipFill>
+                    <a:blip r:embed="rId18"/>
+                    <a:stretch>
+                      <a:fillRect/>
+                    </a:stretch>
+                  </pic:blipFill>
+                  <pic:spPr>
+                    <a:xfrm>
+                      <a:off x="0" y="0"/>
+                      <a:ext cx="5612130" cy="2596515"/>
+                    </a:xfrm>
+                    <a:prstGeom prst="rect">
+                      <a:avLst/>
+                    </a:prstGeom>
+                  </pic:spPr>
+                </pic:pic>
+              </a:graphicData>
+            </a:graphic>
+          </wp:inline>
+        </w:drawing>
+      </w:r>
+    </w:p>
+    <w:p>
+      <w:pPr>
+        <w:spacing w:line="360" w:lineRule="auto"/>
+        <w:rPr>
+          <w:rFonts w:ascii="Gadugi" w:hAnsi="Gadugi"/>
+          <w:sz w:val="24"/>
+          <w:szCs w:val="24"/>
+          <w:lang w:val="en-US"/>
+        </w:rPr>
+      </w:pPr>
+      <w:r>
+        <w:rPr>
+          <w:rFonts w:ascii="Gadugi" w:hAnsi="Gadugi"/>
+          <w:sz w:val="24"/>
+          <w:szCs w:val="24"/>
+          <w:lang w:val="en-US"/>
+        </w:rPr>
+        <w:t>Copy Node Exporter Full dashboard ID and import the dashboard to Grafana. To do so, click on the “+” at the left menu, then Import, write the dashboard ID and click on Load.</w:t>
+      </w:r>
+    </w:p>
+    <w:p>
+      <w:pPr>
+        <w:spacing w:line="360" w:lineRule="auto"/>
+        <w:rPr>
+          <w:rFonts w:ascii="Gadugi" w:hAnsi="Gadugi"/>
+          <w:sz w:val="24"/>
+          <w:szCs w:val="24"/>
+          <w:lang w:val="en-US"/>
+        </w:rPr>
+      </w:pPr>
+      <w:r>
+        <w:rPr>
+          <w:noProof/>
+        </w:rPr>
+        <w:lastRenderedPageBreak/>
+        <w:drawing>
+          <wp:inline distT="0" distB="0" distL="0" distR="0" wp14:anchorId="736F6DF6" wp14:editId="62C1BEF7">
+            <wp:extent cx="5612130" cy="2567940"/>
+            <wp:effectExtent l="0" t="0" r="7620" b="3810"/>
+            <wp:docPr id="9" name="Imagen 9" descr="Captura de pantalla de un celular&#10;&#10;Descripción generada automáticamente"/>
+            <wp:cNvGraphicFramePr>
+              <a:graphicFrameLocks xmlns:a="http://schemas.openxmlformats.org/drawingml/2006/main" noChangeAspect="1"/>
+            </wp:cNvGraphicFramePr>
+            <a:graphic xmlns:a="http://schemas.openxmlformats.org/drawingml/2006/main">
+              <a:graphicData uri="http://schemas.openxmlformats.org/drawingml/2006/picture">
+                <pic:pic xmlns:pic="http://schemas.openxmlformats.org/drawingml/2006/picture">
+                  <pic:nvPicPr>
+                    <pic:cNvPr id="9" name="Imagen 9" descr="Captura de pantalla de un celular&#10;&#10;Descripción generada automáticamente"/>
+                    <pic:cNvPicPr/>
+                  </pic:nvPicPr>
+                  <pic:blipFill>
+                    <a:blip r:embed="rId19"/>
+                    <a:stretch>
+                      <a:fillRect/>
+                    </a:stretch>
+                  </pic:blipFill>
+                  <pic:spPr>
+                    <a:xfrm>
+                      <a:off x="0" y="0"/>
+                      <a:ext cx="5612130" cy="2567940"/>
+                    </a:xfrm>
+                    <a:prstGeom prst="rect">
+                      <a:avLst/>
+                    </a:prstGeom>
+                  </pic:spPr>
+                </pic:pic>
+              </a:graphicData>
+            </a:graphic>
+          </wp:inline>
+        </w:drawing>
+      </w:r>
+    </w:p>
+    <w:p>
+      <w:pPr>
+        <w:spacing w:line="360" w:lineRule="auto"/>
+        <w:rPr>
+          <w:rFonts w:ascii="Gadugi" w:hAnsi="Gadugi"/>
+          <w:sz w:val="24"/>
+          <w:szCs w:val="24"/>
+          <w:lang w:val="en-US"/>
+        </w:rPr>
+      </w:pPr>
+      <w:r>
+        <w:rPr>
+          <w:rFonts w:ascii="Gadugi" w:hAnsi="Gadugi"/>
+          <w:sz w:val="24"/>
+          <w:szCs w:val="24"/>
+          <w:lang w:val="en-US"/>
+        </w:rPr>
+        <w:t>Select Prometheus as the data source and click on Import</w:t>
+      </w:r>
+    </w:p>
+    <w:p>
+      <w:pPr>
+        <w:spacing w:line="360" w:lineRule="auto"/>
+        <w:rPr>
+          <w:rFonts w:ascii="Gadugi" w:hAnsi="Gadugi"/>
+          <w:sz w:val="24"/>
+          <w:szCs w:val="24"/>
+          <w:lang w:val="en-US"/>
+        </w:rPr>
+      </w:pPr>
+      <w:r>
+        <w:rPr>
+          <w:noProof/>
+        </w:rPr>
+        <w:drawing>
+          <wp:inline distT="0" distB="0" distL="0" distR="0" wp14:anchorId="43156F85" wp14:editId="3FB03663">
+            <wp:extent cx="5612130" cy="5008880"/>
+            <wp:effectExtent l="0" t="0" r="7620" b="1270"/>
+            <wp:docPr id="12" name="Imagen 12" descr="Captura de pantalla de un celular&#10;&#10;Descripción generada automáticamente"/>
+            <wp:cNvGraphicFramePr>
+              <a:graphicFrameLocks xmlns:a="http://schemas.openxmlformats.org/drawingml/2006/main" noChangeAspect="1"/>
+            </wp:cNvGraphicFramePr>
+            <a:graphic xmlns:a="http://schemas.openxmlformats.org/drawingml/2006/main">
+              <a:graphicData uri="http://schemas.openxmlformats.org/drawingml/2006/picture">
+                <pic:pic xmlns:pic="http://schemas.openxmlformats.org/drawingml/2006/picture">
+                  <pic:nvPicPr>
+                    <pic:cNvPr id="12" name="Imagen 12" descr="Captura de pantalla de un celular&#10;&#10;Descripción generada automáticamente"/>
+                    <pic:cNvPicPr/>
+                  </pic:nvPicPr>
+                  <pic:blipFill>
+                    <a:blip r:embed="rId20"/>
+                    <a:stretch>
+                      <a:fillRect/>
+                    </a:stretch>
+                  </pic:blipFill>
+                  <pic:spPr>
+                    <a:xfrm>
+                      <a:off x="0" y="0"/>
+                      <a:ext cx="5612130" cy="5008880"/>
+                    </a:xfrm>
+                    <a:prstGeom prst="rect">
+                      <a:avLst/>
+                    </a:prstGeom>
+                  </pic:spPr>
+                </pic:pic>
+              </a:graphicData>
+            </a:graphic>
+          </wp:inline>
+        </w:drawing>
+      </w:r>
+    </w:p>
+    <w:p>
+      <w:pPr>
+        <w:spacing w:line="360" w:lineRule="auto"/>
+        <w:rPr>
+          <w:rFonts w:ascii="Gadugi" w:hAnsi="Gadugi"/>
+          <w:sz w:val="24"/>
+          <w:szCs w:val="24"/>
+          <w:lang w:val="en-US"/>
+        </w:rPr>
+      </w:pPr>
+      <w:r>
+        <w:rPr>
+          <w:rFonts w:ascii="Gadugi" w:hAnsi="Gadugi"/>
+          <w:sz w:val="24"/>
+          <w:szCs w:val="24"/>
+          <w:lang w:val="en-US"/>
+        </w:rPr>
+        <w:lastRenderedPageBreak/>
+        <w:t>The Node Exporter Full dashboard is ready</w:t>
+      </w:r>
+    </w:p>
+    <w:p>
+      <w:pPr>
+        <w:spacing w:line="360" w:lineRule="auto"/>
+        <w:rPr>
+          <w:rFonts w:ascii="Gadugi" w:hAnsi="Gadugi"/>
+          <w:sz w:val="24"/>
+          <w:szCs w:val="24"/>
+          <w:lang w:val="en-US"/>
+        </w:rPr>
+      </w:pPr>
+      <w:r>
+        <w:rPr>
+          <w:noProof/>
+        </w:rPr>
+        <w:drawing>
+          <wp:inline distT="0" distB="0" distL="0" distR="0" wp14:anchorId="20509E62" wp14:editId="0E1DD5C4">
+            <wp:extent cx="5612130" cy="2665730"/>
+            <wp:effectExtent l="0" t="0" r="7620" b="1270"/>
+            <wp:docPr id="13" name="Imagen 13" descr="Pantalla de video juego&#10;&#10;Descripción generada automáticamente con confianza media"/>
+            <wp:cNvGraphicFramePr>
+              <a:graphicFrameLocks xmlns:a="http://schemas.openxmlformats.org/drawingml/2006/main" noChangeAspect="1"/>
+            </wp:cNvGraphicFramePr>
+            <a:graphic xmlns:a="http://schemas.openxmlformats.org/drawingml/2006/main">
+              <a:graphicData uri="http://schemas.openxmlformats.org/drawingml/2006/picture">
+                <pic:pic xmlns:pic="http://schemas.openxmlformats.org/drawingml/2006/picture">
+                  <pic:nvPicPr>
+                    <pic:cNvPr id="13" name="Imagen 13" descr="Pantalla de video juego&#10;&#10;Descripción generada automáticamente con confianza media"/>
+                    <pic:cNvPicPr/>
+                  </pic:nvPicPr>
+                  <pic:blipFill>
+                    <a:blip r:embed="rId21"/>
+                    <a:stretch>
+                      <a:fillRect/>
+                    </a:stretch>
+                  </pic:blipFill>
+                  <pic:spPr>
+                    <a:xfrm>
+                      <a:off x="0" y="0"/>
+                      <a:ext cx="5612130" cy="2665730"/>
                     </a:xfrm>
                     <a:prstGeom prst="rect">
                       <a:avLst/>

</xml_diff>